<commit_message>
added the latest version of our proposal
</commit_message>
<xml_diff>
--- a/1_project_proposal/ProjectProposal_BulmanHanssianMilot.docx
+++ b/1_project_proposal/ProjectProposal_BulmanHanssianMilot.docx
@@ -4,11 +4,25 @@
   <w:body>
     <w:p>
       <w:pPr>
-        <w:pStyle w:val="Titre"/>
+        <w:pStyle w:val="Titre1"/>
+        <w:ind w:left="708"/>
+        <w:jc w:val="right"/>
         <w:rPr>
           <w:lang w:val="en-US"/>
         </w:rPr>
       </w:pPr>
+      <w:r>
+        <w:rPr>
+          <w:lang w:val="en-US"/>
+        </w:rPr>
+        <w:t xml:space="preserve">COMP 550 NLP, Fall 2020 </w:t>
+      </w:r>
+      <w:r>
+        <w:rPr>
+          <w:lang w:val="en-US"/>
+        </w:rPr>
+        <w:t xml:space="preserve">Final </w:t>
+      </w:r>
       <w:r>
         <w:rPr>
           <w:lang w:val="en-US"/>
@@ -19,163 +33,306 @@
     <w:p>
       <w:pPr>
         <w:pStyle w:val="Sous-titre"/>
+        <w:spacing w:after="240"/>
         <w:rPr>
           <w:sz w:val="16"/>
-          <w:szCs w:val="20"/>
-        </w:rPr>
-      </w:pPr>
-      <w:proofErr w:type="gramStart"/>
+          <w:szCs w:val="16"/>
+        </w:rPr>
+      </w:pPr>
       <w:r>
         <w:rPr>
           <w:sz w:val="16"/>
-          <w:szCs w:val="20"/>
-        </w:rPr>
-        <w:t>by</w:t>
-      </w:r>
-      <w:proofErr w:type="gramEnd"/>
+          <w:szCs w:val="16"/>
+        </w:rPr>
+        <w:t xml:space="preserve">Sophie </w:t>
+      </w:r>
+      <w:proofErr w:type="spellStart"/>
       <w:r>
         <w:rPr>
           <w:sz w:val="16"/>
-          <w:szCs w:val="20"/>
+          <w:szCs w:val="16"/>
+        </w:rPr>
+        <w:t>Bulman</w:t>
+      </w:r>
+      <w:proofErr w:type="spellEnd"/>
+      <w:r>
+        <w:rPr>
+          <w:sz w:val="16"/>
+          <w:szCs w:val="16"/>
+        </w:rPr>
+        <w:t xml:space="preserve"> (</w:t>
+      </w:r>
+      <w:r>
+        <w:rPr>
+          <w:sz w:val="16"/>
+          <w:szCs w:val="16"/>
+        </w:rPr>
+        <w:t>260738494</w:t>
+      </w:r>
+      <w:r>
+        <w:rPr>
+          <w:sz w:val="16"/>
+          <w:szCs w:val="16"/>
+        </w:rPr>
+        <w:t xml:space="preserve">), </w:t>
+      </w:r>
+      <w:proofErr w:type="spellStart"/>
+      <w:r>
+        <w:rPr>
+          <w:sz w:val="16"/>
+          <w:szCs w:val="16"/>
+        </w:rPr>
+        <w:t>Sevag</w:t>
+      </w:r>
+      <w:proofErr w:type="spellEnd"/>
+      <w:r>
+        <w:rPr>
+          <w:sz w:val="16"/>
+          <w:szCs w:val="16"/>
         </w:rPr>
         <w:t xml:space="preserve"> </w:t>
       </w:r>
+      <w:proofErr w:type="spellStart"/>
       <w:r>
         <w:rPr>
           <w:sz w:val="16"/>
-          <w:szCs w:val="20"/>
-        </w:rPr>
-        <w:t xml:space="preserve">Sophie </w:t>
-      </w:r>
-      <w:proofErr w:type="spellStart"/>
+          <w:szCs w:val="16"/>
+        </w:rPr>
+        <w:t>Hanssian</w:t>
+      </w:r>
+      <w:proofErr w:type="spellEnd"/>
       <w:r>
         <w:rPr>
           <w:sz w:val="16"/>
-          <w:szCs w:val="20"/>
-        </w:rPr>
-        <w:t>Bulman</w:t>
-      </w:r>
-      <w:proofErr w:type="spellEnd"/>
+          <w:szCs w:val="16"/>
+        </w:rPr>
+        <w:t xml:space="preserve"> (</w:t>
+      </w:r>
       <w:r>
         <w:rPr>
           <w:sz w:val="16"/>
-          <w:szCs w:val="20"/>
-        </w:rPr>
-        <w:t xml:space="preserve"> (XXXXXX), </w:t>
-      </w:r>
-      <w:proofErr w:type="spellStart"/>
+          <w:szCs w:val="16"/>
+        </w:rPr>
+        <w:t>260398537</w:t>
+      </w:r>
       <w:r>
         <w:rPr>
           <w:sz w:val="16"/>
-          <w:szCs w:val="20"/>
-        </w:rPr>
-        <w:t>Sevag</w:t>
-      </w:r>
-      <w:proofErr w:type="spellEnd"/>
+          <w:szCs w:val="16"/>
+        </w:rPr>
+        <w:t>)</w:t>
+      </w:r>
       <w:r>
         <w:rPr>
           <w:sz w:val="16"/>
-          <w:szCs w:val="20"/>
-        </w:rPr>
-        <w:t xml:space="preserve"> </w:t>
-      </w:r>
-      <w:proofErr w:type="spellStart"/>
+          <w:szCs w:val="16"/>
+        </w:rPr>
+        <w:t>,</w:t>
+      </w:r>
       <w:r>
         <w:rPr>
           <w:sz w:val="16"/>
-          <w:szCs w:val="20"/>
-        </w:rPr>
-        <w:t>Hanssian</w:t>
-      </w:r>
-      <w:proofErr w:type="spellEnd"/>
-      <w:r>
-        <w:rPr>
-          <w:sz w:val="16"/>
-          <w:szCs w:val="20"/>
-        </w:rPr>
-        <w:t xml:space="preserve"> (XXXXXX) &amp; François Milot (260997547)</w:t>
+          <w:szCs w:val="16"/>
+        </w:rPr>
+        <w:t xml:space="preserve"> François Milot (260997547)</w:t>
       </w:r>
     </w:p>
     <w:p>
       <w:pPr>
-        <w:pStyle w:val="Titre1"/>
-        <w:rPr>
-          <w:rFonts w:eastAsia="Times New Roman"/>
-          <w:lang w:val="en-US" w:eastAsia="fr-CA"/>
-        </w:rPr>
-      </w:pPr>
-      <w:r>
-        <w:rPr>
-          <w:rFonts w:eastAsia="Times New Roman"/>
-          <w:lang w:val="en-US" w:eastAsia="fr-CA"/>
-        </w:rPr>
-        <w:t>Hypothesis</w:t>
+        <w:jc w:val="center"/>
+        <w:rPr>
+          <w:i/>
+          <w:iCs/>
+          <w:lang w:val="en-US" w:eastAsia="fr-CA"/>
+        </w:rPr>
+      </w:pPr>
+      <w:r>
+        <w:rPr>
+          <w:i/>
+          <w:iCs/>
+          <w:lang w:val="en-US" w:eastAsia="fr-CA"/>
+        </w:rPr>
+        <w:t xml:space="preserve">Research Question: </w:t>
+      </w:r>
+      <w:r>
+        <w:rPr>
+          <w:i/>
+          <w:iCs/>
+          <w:lang w:val="en-US" w:eastAsia="fr-CA"/>
+        </w:rPr>
+        <w:t>“</w:t>
+      </w:r>
+      <w:r>
+        <w:rPr>
+          <w:i/>
+          <w:iCs/>
+          <w:lang w:val="en-US" w:eastAsia="fr-CA"/>
+        </w:rPr>
+        <w:t>Can</w:t>
+      </w:r>
+      <w:r>
+        <w:rPr>
+          <w:i/>
+          <w:iCs/>
+          <w:lang w:val="en-US" w:eastAsia="fr-CA"/>
+        </w:rPr>
+        <w:t xml:space="preserve"> </w:t>
+      </w:r>
+      <w:r>
+        <w:rPr>
+          <w:i/>
+          <w:iCs/>
+          <w:lang w:val="en-US" w:eastAsia="fr-CA"/>
+        </w:rPr>
+        <w:t>a machine learning model</w:t>
+      </w:r>
+      <w:r>
+        <w:rPr>
+          <w:i/>
+          <w:iCs/>
+          <w:lang w:val="en-US" w:eastAsia="fr-CA"/>
+        </w:rPr>
+        <w:t xml:space="preserve"> generate poems from prose?”</w:t>
       </w:r>
     </w:p>
     <w:p>
       <w:pPr>
-        <w:jc w:val="center"/>
-        <w:rPr>
-          <w:i/>
-          <w:iCs/>
-          <w:lang w:val="en-US" w:eastAsia="fr-CA"/>
-        </w:rPr>
-      </w:pPr>
-      <w:r>
-        <w:rPr>
-          <w:i/>
-          <w:iCs/>
-          <w:lang w:val="en-US" w:eastAsia="fr-CA"/>
-        </w:rPr>
-        <w:t xml:space="preserve">“Is a </w:t>
-      </w:r>
-      <w:r>
-        <w:rPr>
-          <w:i/>
-          <w:iCs/>
-          <w:lang w:val="en-US" w:eastAsia="fr-CA"/>
-        </w:rPr>
-        <w:t>m</w:t>
-      </w:r>
-      <w:r>
-        <w:rPr>
-          <w:i/>
-          <w:iCs/>
-          <w:lang w:val="en-US" w:eastAsia="fr-CA"/>
-        </w:rPr>
-        <w:t>achine</w:t>
-      </w:r>
-      <w:r>
-        <w:rPr>
-          <w:i/>
-          <w:iCs/>
-          <w:lang w:val="en-US" w:eastAsia="fr-CA"/>
-        </w:rPr>
-        <w:t xml:space="preserve"> l</w:t>
-      </w:r>
-      <w:r>
-        <w:rPr>
-          <w:i/>
-          <w:iCs/>
-          <w:lang w:val="en-US" w:eastAsia="fr-CA"/>
-        </w:rPr>
-        <w:t xml:space="preserve">earning </w:t>
-      </w:r>
-      <w:r>
-        <w:rPr>
-          <w:i/>
-          <w:iCs/>
-          <w:lang w:val="en-US" w:eastAsia="fr-CA"/>
-        </w:rPr>
-        <w:t>a</w:t>
-      </w:r>
-      <w:r>
-        <w:rPr>
-          <w:i/>
-          <w:iCs/>
-          <w:lang w:val="en-US" w:eastAsia="fr-CA"/>
-        </w:rPr>
-        <w:t>lgorithm able to generate poems from prose literatures?”</w:t>
+        <w:jc w:val="left"/>
+        <w:rPr>
+          <w:lang w:val="en-US" w:eastAsia="fr-CA"/>
+        </w:rPr>
+      </w:pPr>
+      <w:r>
+        <w:rPr>
+          <w:lang w:val="en-US" w:eastAsia="fr-CA"/>
+        </w:rPr>
+        <w:t>We hypothesize that</w:t>
+      </w:r>
+      <w:r>
+        <w:rPr>
+          <w:lang w:val="en-US" w:eastAsia="fr-CA"/>
+        </w:rPr>
+        <w:t xml:space="preserve"> w</w:t>
+      </w:r>
+      <w:r>
+        <w:rPr>
+          <w:lang w:val="en-US" w:eastAsia="fr-CA"/>
+        </w:rPr>
+        <w:t xml:space="preserve">e </w:t>
+      </w:r>
+      <w:r>
+        <w:rPr>
+          <w:lang w:val="en-US" w:eastAsia="fr-CA"/>
+        </w:rPr>
+        <w:t>will be able to</w:t>
+      </w:r>
+      <w:r>
+        <w:rPr>
+          <w:lang w:val="en-US" w:eastAsia="fr-CA"/>
+        </w:rPr>
+        <w:t xml:space="preserve"> train a model to generate simpl</w:t>
+      </w:r>
+      <w:r>
+        <w:rPr>
+          <w:lang w:val="en-US" w:eastAsia="fr-CA"/>
+        </w:rPr>
+        <w:t>e</w:t>
+      </w:r>
+      <w:r>
+        <w:rPr>
+          <w:lang w:val="en-US" w:eastAsia="fr-CA"/>
+        </w:rPr>
+        <w:t xml:space="preserve"> </w:t>
+      </w:r>
+      <w:r>
+        <w:rPr>
+          <w:lang w:val="en-US" w:eastAsia="fr-CA"/>
+        </w:rPr>
+        <w:t xml:space="preserve">rhyming </w:t>
+      </w:r>
+      <w:r>
+        <w:rPr>
+          <w:lang w:val="en-US" w:eastAsia="fr-CA"/>
+        </w:rPr>
+        <w:t>couplets</w:t>
+      </w:r>
+      <w:r>
+        <w:rPr>
+          <w:lang w:val="en-US" w:eastAsia="fr-CA"/>
+        </w:rPr>
+        <w:t xml:space="preserve"> </w:t>
+      </w:r>
+      <w:r>
+        <w:rPr>
+          <w:lang w:val="en-US" w:eastAsia="fr-CA"/>
+        </w:rPr>
+        <w:t xml:space="preserve">without training on </w:t>
+      </w:r>
+      <w:r>
+        <w:rPr>
+          <w:lang w:val="en-US" w:eastAsia="fr-CA"/>
+        </w:rPr>
+        <w:t xml:space="preserve">any </w:t>
+      </w:r>
+      <w:r>
+        <w:rPr>
+          <w:lang w:val="en-US" w:eastAsia="fr-CA"/>
+        </w:rPr>
+        <w:t>poetry</w:t>
+      </w:r>
+      <w:r>
+        <w:rPr>
+          <w:lang w:val="en-US" w:eastAsia="fr-CA"/>
+        </w:rPr>
+        <w:t xml:space="preserve">. We </w:t>
+      </w:r>
+      <w:r>
+        <w:rPr>
+          <w:lang w:val="en-US" w:eastAsia="fr-CA"/>
+        </w:rPr>
+        <w:t>want to train the model on prose/novels</w:t>
+      </w:r>
+      <w:r>
+        <w:rPr>
+          <w:lang w:val="en-US" w:eastAsia="fr-CA"/>
+        </w:rPr>
+        <w:t xml:space="preserve"> and </w:t>
+      </w:r>
+      <w:r>
+        <w:rPr>
+          <w:lang w:val="en-US" w:eastAsia="fr-CA"/>
+        </w:rPr>
+        <w:t xml:space="preserve">introduce </w:t>
+      </w:r>
+      <w:r>
+        <w:rPr>
+          <w:lang w:val="en-US" w:eastAsia="fr-CA"/>
+        </w:rPr>
+        <w:t>features such as phonemes and syllables to enforce rhyming schemes</w:t>
+      </w:r>
+      <w:r>
+        <w:rPr>
+          <w:lang w:val="en-US" w:eastAsia="fr-CA"/>
+        </w:rPr>
+        <w:t>, with the goal of</w:t>
+      </w:r>
+      <w:r>
+        <w:rPr>
+          <w:lang w:val="en-US" w:eastAsia="fr-CA"/>
+        </w:rPr>
+        <w:t xml:space="preserve"> generat</w:t>
+      </w:r>
+      <w:r>
+        <w:rPr>
+          <w:lang w:val="en-US" w:eastAsia="fr-CA"/>
+        </w:rPr>
+        <w:t>ing</w:t>
+      </w:r>
+      <w:r>
+        <w:rPr>
+          <w:lang w:val="en-US" w:eastAsia="fr-CA"/>
+        </w:rPr>
+        <w:t xml:space="preserve"> rhyming 2-sentence couplets.</w:t>
       </w:r>
     </w:p>
     <w:p>
@@ -189,45 +346,13 @@
         <w:rPr>
           <w:lang w:val="en-US" w:eastAsia="fr-CA"/>
         </w:rPr>
-        <w:t xml:space="preserve">In other words, are we able to train a model to generate simple quality couplets when everything the model has seen is </w:t>
-      </w:r>
-      <w:r>
-        <w:rPr>
-          <w:lang w:val="en-US" w:eastAsia="fr-CA"/>
-        </w:rPr>
-        <w:t>no</w:t>
-      </w:r>
-      <w:r>
-        <w:rPr>
-          <w:lang w:val="en-US" w:eastAsia="fr-CA"/>
-        </w:rPr>
-        <w:t xml:space="preserve">-poetic texts? How can we force rhyming scheme in the model so that it </w:t>
-      </w:r>
-      <w:r>
-        <w:rPr>
-          <w:lang w:val="en-US" w:eastAsia="fr-CA"/>
-        </w:rPr>
-        <w:t>produces</w:t>
-      </w:r>
-      <w:r>
-        <w:rPr>
-          <w:lang w:val="en-US" w:eastAsia="fr-CA"/>
-        </w:rPr>
-        <w:t xml:space="preserve"> proper couplets?</w:t>
-      </w:r>
-    </w:p>
-    <w:p>
-      <w:pPr>
-        <w:jc w:val="left"/>
-        <w:rPr>
-          <w:lang w:val="en-US" w:eastAsia="fr-CA"/>
-        </w:rPr>
-      </w:pPr>
-      <w:r>
-        <w:rPr>
-          <w:lang w:val="en-US" w:eastAsia="fr-CA"/>
-        </w:rPr>
-        <w:t>We want to explore mainly two aspects in this project:</w:t>
+        <w:t>Specifically, we plan to explore the following two domains as part of our project</w:t>
+      </w:r>
+      <w:r>
+        <w:rPr>
+          <w:lang w:val="en-US" w:eastAsia="fr-CA"/>
+        </w:rPr>
+        <w:t>:</w:t>
       </w:r>
     </w:p>
     <w:p>
@@ -239,22 +364,66 @@
         </w:numPr>
         <w:jc w:val="left"/>
         <w:rPr>
-          <w:lang w:val="en-US" w:eastAsia="fr-CA"/>
-        </w:rPr>
-      </w:pPr>
-      <w:r>
-        <w:rPr>
           <w:b/>
           <w:bCs/>
           <w:lang w:val="en-US" w:eastAsia="fr-CA"/>
         </w:rPr>
-        <w:t>Clustering of words by their phoneme:</w:t>
-      </w:r>
-      <w:r>
-        <w:rPr>
-          <w:lang w:val="en-US" w:eastAsia="fr-CA"/>
-        </w:rPr>
-        <w:t xml:space="preserve"> we want to use an unsupervised learning algorithm that would group similar rhyming words near each other. From that algorithm, we would be able to have a pair of word that rhymes with each other. After this task, we would have our ending word for each sentence of our couplet</w:t>
+      </w:pPr>
+      <w:r>
+        <w:rPr>
+          <w:b/>
+          <w:bCs/>
+          <w:lang w:val="en-US" w:eastAsia="fr-CA"/>
+        </w:rPr>
+        <w:t xml:space="preserve">Unsupervised learning – </w:t>
+      </w:r>
+      <w:r>
+        <w:rPr>
+          <w:b/>
+          <w:bCs/>
+          <w:lang w:val="en-US" w:eastAsia="fr-CA"/>
+        </w:rPr>
+        <w:t>Clustering of words by their phoneme</w:t>
+      </w:r>
+      <w:r>
+        <w:rPr>
+          <w:b/>
+          <w:bCs/>
+          <w:lang w:val="en-US" w:eastAsia="fr-CA"/>
+        </w:rPr>
+        <w:t>s</w:t>
+      </w:r>
+      <w:r>
+        <w:rPr>
+          <w:b/>
+          <w:bCs/>
+          <w:lang w:val="en-US" w:eastAsia="fr-CA"/>
+        </w:rPr>
+        <w:t>:</w:t>
+      </w:r>
+      <w:r>
+        <w:rPr>
+          <w:lang w:val="en-US" w:eastAsia="fr-CA"/>
+        </w:rPr>
+        <w:t xml:space="preserve"> we want to use an unsupervised learning algorithm that would group similar rhyming words near </w:t>
+      </w:r>
+      <w:r>
+        <w:rPr>
+          <w:lang w:val="en-US" w:eastAsia="fr-CA"/>
+        </w:rPr>
+        <w:t>each other</w:t>
+      </w:r>
+      <w:r>
+        <w:rPr>
+          <w:lang w:val="en-US" w:eastAsia="fr-CA"/>
+        </w:rPr>
+        <w:t xml:space="preserve">, to </w:t>
+      </w:r>
+      <w:r>
+        <w:rPr>
+          <w:lang w:val="en-US" w:eastAsia="fr-CA"/>
+        </w:rPr>
+        <w:t>create rhyming word pairs</w:t>
       </w:r>
       <w:r>
         <w:rPr>
@@ -262,6 +431,103 @@
         </w:rPr>
         <w:t>.</w:t>
       </w:r>
+      <w:r>
+        <w:rPr>
+          <w:lang w:val="en-US" w:eastAsia="fr-CA"/>
+        </w:rPr>
+        <w:t xml:space="preserve"> </w:t>
+      </w:r>
+      <w:r>
+        <w:rPr>
+          <w:lang w:val="en-US" w:eastAsia="fr-CA"/>
+        </w:rPr>
+        <w:t xml:space="preserve">The generated words could be selected either from the corresponding </w:t>
+      </w:r>
+      <w:r>
+        <w:rPr>
+          <w:i/>
+          <w:iCs/>
+          <w:lang w:val="en-US" w:eastAsia="fr-CA"/>
+        </w:rPr>
+        <w:t>k-mean cluster</w:t>
+      </w:r>
+      <w:r>
+        <w:rPr>
+          <w:lang w:val="en-US" w:eastAsia="fr-CA"/>
+        </w:rPr>
+        <w:t xml:space="preserve"> or from the </w:t>
+      </w:r>
+      <w:r>
+        <w:rPr>
+          <w:i/>
+          <w:iCs/>
+          <w:lang w:val="en-US" w:eastAsia="fr-CA"/>
+        </w:rPr>
+        <w:t>k-nearest neighbor</w:t>
+      </w:r>
+      <w:r>
+        <w:rPr>
+          <w:lang w:val="en-US" w:eastAsia="fr-CA"/>
+        </w:rPr>
+        <w:t xml:space="preserve"> of the seeded word. We would need to add some stochasticity in the model to randomize words that are selected (choose randomly from a cluster for instance).</w:t>
+      </w:r>
+      <w:r>
+        <w:rPr>
+          <w:lang w:val="en-US"/>
+        </w:rPr>
+        <w:br/>
+      </w:r>
+      <w:r>
+        <w:rPr>
+          <w:lang w:val="en-US" w:eastAsia="fr-CA"/>
+        </w:rPr>
+        <w:t xml:space="preserve">We could introduce greater complexity by choosing words that are also </w:t>
+      </w:r>
+      <w:r>
+        <w:rPr>
+          <w:i/>
+          <w:iCs/>
+          <w:lang w:val="en-US" w:eastAsia="fr-CA"/>
+        </w:rPr>
+        <w:t>related in meaning.</w:t>
+      </w:r>
+      <w:r>
+        <w:rPr>
+          <w:lang w:val="en-US"/>
+        </w:rPr>
+        <w:br/>
+      </w:r>
+      <w:r>
+        <w:rPr>
+          <w:lang w:val="en-US" w:eastAsia="fr-CA"/>
+        </w:rPr>
+        <w:t xml:space="preserve">A more advanced (but difficult) variant could be to use </w:t>
+      </w:r>
+      <w:r>
+        <w:rPr>
+          <w:i/>
+          <w:iCs/>
+          <w:lang w:val="en-US" w:eastAsia="fr-CA"/>
+        </w:rPr>
+        <w:t xml:space="preserve">reinforcement learning </w:t>
+      </w:r>
+      <w:r>
+        <w:rPr>
+          <w:lang w:val="en-US" w:eastAsia="fr-CA"/>
+        </w:rPr>
+        <w:t>to add a rhyming score in the reward function – but we may avoid this if we don’t study it in class.</w:t>
+      </w:r>
+    </w:p>
+    <w:p>
+      <w:pPr>
+        <w:pStyle w:val="Paragraphedeliste"/>
+        <w:jc w:val="left"/>
+        <w:rPr>
+          <w:b/>
+          <w:bCs/>
+          <w:lang w:val="en-US" w:eastAsia="fr-CA"/>
+        </w:rPr>
+      </w:pPr>
     </w:p>
     <w:p>
       <w:pPr>
@@ -272,23 +538,33 @@
         </w:numPr>
         <w:jc w:val="left"/>
         <w:rPr>
-          <w:lang w:val="en-US" w:eastAsia="fr-CA"/>
-        </w:rPr>
-      </w:pPr>
-      <w:r>
-        <w:rPr>
           <w:b/>
           <w:bCs/>
           <w:lang w:val="en-US" w:eastAsia="fr-CA"/>
         </w:rPr>
-        <w:t>Generating sequence of words</w:t>
-      </w:r>
+      </w:pPr>
       <w:r>
         <w:rPr>
           <w:b/>
           <w:bCs/>
           <w:lang w:val="en-US" w:eastAsia="fr-CA"/>
         </w:rPr>
+        <w:t xml:space="preserve">Supervised learning – </w:t>
+      </w:r>
+      <w:r>
+        <w:rPr>
+          <w:b/>
+          <w:bCs/>
+          <w:lang w:val="en-US" w:eastAsia="fr-CA"/>
+        </w:rPr>
+        <w:t>Generating sequence of words</w:t>
+      </w:r>
+      <w:r>
+        <w:rPr>
+          <w:b/>
+          <w:bCs/>
+          <w:lang w:val="en-US" w:eastAsia="fr-CA"/>
+        </w:rPr>
         <w:t xml:space="preserve"> backward</w:t>
       </w:r>
       <w:r>
@@ -307,45 +583,353 @@
         <w:rPr>
           <w:lang w:val="en-US" w:eastAsia="fr-CA"/>
         </w:rPr>
-        <w:t xml:space="preserve">Now that we have our </w:t>
-      </w:r>
-      <w:r>
-        <w:rPr>
-          <w:lang w:val="en-US" w:eastAsia="fr-CA"/>
-        </w:rPr>
-        <w:t>sentence-</w:t>
-      </w:r>
-      <w:r>
-        <w:rPr>
-          <w:lang w:val="en-US" w:eastAsia="fr-CA"/>
-        </w:rPr>
-        <w:t>ending words that rhymes with each other, we need to come up with two sentences that are related and that has a correct English structure.</w:t>
-      </w:r>
-      <w:r>
-        <w:rPr>
-          <w:lang w:val="en-US" w:eastAsia="fr-CA"/>
-        </w:rPr>
-        <w:t xml:space="preserve"> First, we would generate by starting with the last word (one of the generated words from the unsupervised technique) and move backward until the sentence is completed. Next, we do a similar process for the first sentence. We start with the ending word; we take into consideration the sentence that was generated and then generate backwardly the first sentence.</w:t>
+        <w:t>W</w:t>
+      </w:r>
+      <w:r>
+        <w:rPr>
+          <w:lang w:val="en-US" w:eastAsia="fr-CA"/>
+        </w:rPr>
+        <w:t>e can set t</w:t>
+      </w:r>
+      <w:r>
+        <w:rPr>
+          <w:lang w:val="en-US" w:eastAsia="fr-CA"/>
+        </w:rPr>
+        <w:t xml:space="preserve">hese two rhyming words </w:t>
+      </w:r>
+      <w:r>
+        <w:rPr>
+          <w:lang w:val="en-US" w:eastAsia="fr-CA"/>
+        </w:rPr>
+        <w:t xml:space="preserve">as the fixed last word of two sentences. </w:t>
+      </w:r>
+      <w:r>
+        <w:rPr>
+          <w:lang w:val="en-US" w:eastAsia="fr-CA"/>
+        </w:rPr>
+        <w:t>W</w:t>
+      </w:r>
+      <w:r>
+        <w:rPr>
+          <w:lang w:val="en-US" w:eastAsia="fr-CA"/>
+        </w:rPr>
+        <w:t xml:space="preserve">e can </w:t>
+      </w:r>
+      <w:r>
+        <w:rPr>
+          <w:lang w:val="en-US" w:eastAsia="fr-CA"/>
+        </w:rPr>
+        <w:t xml:space="preserve">then </w:t>
+      </w:r>
+      <w:r>
+        <w:rPr>
+          <w:lang w:val="en-US" w:eastAsia="fr-CA"/>
+        </w:rPr>
+        <w:t>create sente</w:t>
+      </w:r>
+      <w:r>
+        <w:rPr>
+          <w:lang w:val="en-US" w:eastAsia="fr-CA"/>
+        </w:rPr>
+        <w:t>nce</w:t>
+      </w:r>
+      <w:r>
+        <w:rPr>
+          <w:lang w:val="en-US" w:eastAsia="fr-CA"/>
+        </w:rPr>
+        <w:t>s</w:t>
+      </w:r>
+      <w:r>
+        <w:rPr>
+          <w:lang w:val="en-US" w:eastAsia="fr-CA"/>
+        </w:rPr>
+        <w:t xml:space="preserve"> </w:t>
+      </w:r>
+      <w:r>
+        <w:rPr>
+          <w:lang w:val="en-US" w:eastAsia="fr-CA"/>
+        </w:rPr>
+        <w:t xml:space="preserve">(using </w:t>
+      </w:r>
+      <w:r>
+        <w:rPr>
+          <w:i/>
+          <w:iCs/>
+          <w:lang w:val="en-US" w:eastAsia="fr-CA"/>
+        </w:rPr>
+        <w:t>LSTMs</w:t>
+      </w:r>
+      <w:r>
+        <w:rPr>
+          <w:lang w:val="en-US" w:eastAsia="fr-CA"/>
+        </w:rPr>
+        <w:t xml:space="preserve">, </w:t>
+      </w:r>
+      <w:r>
+        <w:rPr>
+          <w:i/>
+          <w:iCs/>
+          <w:lang w:val="en-US" w:eastAsia="fr-CA"/>
+        </w:rPr>
+        <w:t>RNNs</w:t>
+      </w:r>
+      <w:r>
+        <w:rPr>
+          <w:lang w:val="en-US" w:eastAsia="fr-CA"/>
+        </w:rPr>
+        <w:t xml:space="preserve">, or </w:t>
+      </w:r>
+      <w:r>
+        <w:rPr>
+          <w:i/>
+          <w:iCs/>
+          <w:lang w:val="en-US" w:eastAsia="fr-CA"/>
+        </w:rPr>
+        <w:t>Transformers</w:t>
+      </w:r>
+      <w:r>
+        <w:rPr>
+          <w:lang w:val="en-US" w:eastAsia="fr-CA"/>
+        </w:rPr>
+        <w:t xml:space="preserve">) </w:t>
+      </w:r>
+      <w:r>
+        <w:rPr>
+          <w:lang w:val="en-US" w:eastAsia="fr-CA"/>
+        </w:rPr>
+        <w:t>of the couplet</w:t>
+      </w:r>
+      <w:r>
+        <w:rPr>
+          <w:lang w:val="en-US" w:eastAsia="fr-CA"/>
+        </w:rPr>
+        <w:t xml:space="preserve"> by</w:t>
+      </w:r>
+      <w:r>
+        <w:rPr>
+          <w:lang w:val="en-US" w:eastAsia="fr-CA"/>
+        </w:rPr>
+        <w:t xml:space="preserve"> generating </w:t>
+      </w:r>
+      <w:r>
+        <w:rPr>
+          <w:lang w:val="en-US" w:eastAsia="fr-CA"/>
+        </w:rPr>
+        <w:t xml:space="preserve">a </w:t>
+      </w:r>
+      <w:r>
+        <w:rPr>
+          <w:lang w:val="en-US" w:eastAsia="fr-CA"/>
+        </w:rPr>
+        <w:t>s</w:t>
+      </w:r>
+      <w:r>
+        <w:rPr>
+          <w:lang w:val="en-US" w:eastAsia="fr-CA"/>
+        </w:rPr>
+        <w:t xml:space="preserve">equence </w:t>
+      </w:r>
+      <w:r>
+        <w:rPr>
+          <w:lang w:val="en-US" w:eastAsia="fr-CA"/>
+        </w:rPr>
+        <w:t xml:space="preserve">backwards </w:t>
+      </w:r>
+      <w:r>
+        <w:rPr>
+          <w:lang w:val="en-US" w:eastAsia="fr-CA"/>
+        </w:rPr>
+        <w:t xml:space="preserve">starting </w:t>
+      </w:r>
+      <w:r>
+        <w:rPr>
+          <w:lang w:val="en-US" w:eastAsia="fr-CA"/>
+        </w:rPr>
+        <w:t>from the</w:t>
+      </w:r>
+      <w:r>
+        <w:rPr>
+          <w:lang w:val="en-US" w:eastAsia="fr-CA"/>
+        </w:rPr>
+        <w:t xml:space="preserve"> </w:t>
+      </w:r>
+      <w:r>
+        <w:rPr>
+          <w:lang w:val="en-US" w:eastAsia="fr-CA"/>
+        </w:rPr>
+        <w:t xml:space="preserve">final </w:t>
+      </w:r>
+      <w:r>
+        <w:rPr>
+          <w:lang w:val="en-US" w:eastAsia="fr-CA"/>
+        </w:rPr>
+        <w:t xml:space="preserve">rhyming </w:t>
+      </w:r>
+      <w:r>
+        <w:rPr>
+          <w:lang w:val="en-US" w:eastAsia="fr-CA"/>
+        </w:rPr>
+        <w:t>word</w:t>
+      </w:r>
+      <w:r>
+        <w:rPr>
+          <w:lang w:val="en-US" w:eastAsia="fr-CA"/>
+        </w:rPr>
+        <w:t>s</w:t>
+      </w:r>
+      <w:r>
+        <w:rPr>
+          <w:lang w:val="en-US" w:eastAsia="fr-CA"/>
+        </w:rPr>
+        <w:t>.</w:t>
+      </w:r>
+      <w:r>
+        <w:rPr>
+          <w:lang w:val="en-US" w:eastAsia="fr-CA"/>
+        </w:rPr>
+        <w:br/>
+        <w:t xml:space="preserve">Depending on the workload associated with dataset collection and problem 1, we may modify this section to simply use pre-packaged tools to generate sentences. </w:t>
+      </w:r>
+      <w:r>
+        <w:rPr>
+          <w:lang w:val="en-US"/>
+        </w:rPr>
+        <w:br/>
+      </w:r>
+      <w:r>
+        <w:rPr>
+          <w:lang w:val="en-US" w:eastAsia="fr-CA"/>
+        </w:rPr>
+        <w:t xml:space="preserve">We </w:t>
+      </w:r>
+      <w:r>
+        <w:rPr>
+          <w:lang w:val="en-US" w:eastAsia="fr-CA"/>
+        </w:rPr>
+        <w:t xml:space="preserve">could add more complexity by </w:t>
+      </w:r>
+      <w:r>
+        <w:rPr>
+          <w:lang w:val="en-US" w:eastAsia="fr-CA"/>
+        </w:rPr>
+        <w:t>consider</w:t>
+      </w:r>
+      <w:r>
+        <w:rPr>
+          <w:lang w:val="en-US" w:eastAsia="fr-CA"/>
+        </w:rPr>
+        <w:t xml:space="preserve">ing that </w:t>
+      </w:r>
+      <w:r>
+        <w:rPr>
+          <w:lang w:val="en-US" w:eastAsia="fr-CA"/>
+        </w:rPr>
+        <w:t xml:space="preserve">one sentence is created independently, while the other </w:t>
+      </w:r>
+      <w:r>
+        <w:rPr>
+          <w:lang w:val="en-US" w:eastAsia="fr-CA"/>
+        </w:rPr>
+        <w:t xml:space="preserve">should </w:t>
+      </w:r>
+      <w:r>
+        <w:rPr>
+          <w:lang w:val="en-US" w:eastAsia="fr-CA"/>
+        </w:rPr>
+        <w:t>depend on the first to create semantic cohesi</w:t>
+      </w:r>
+      <w:r>
+        <w:rPr>
+          <w:lang w:val="en-US" w:eastAsia="fr-CA"/>
+        </w:rPr>
+        <w:t>on, in order to create a couplet that makes sense.</w:t>
+      </w:r>
+      <w:r>
+        <w:rPr>
+          <w:lang w:val="en-US"/>
+        </w:rPr>
+        <w:br/>
+      </w:r>
+      <w:r>
+        <w:rPr>
+          <w:lang w:val="en-US" w:eastAsia="fr-CA"/>
+        </w:rPr>
+        <w:t>We c</w:t>
+      </w:r>
+      <w:r>
+        <w:rPr>
+          <w:lang w:val="en-US" w:eastAsia="fr-CA"/>
+        </w:rPr>
+        <w:t>ould</w:t>
+      </w:r>
+      <w:r>
+        <w:rPr>
+          <w:lang w:val="en-US" w:eastAsia="fr-CA"/>
+        </w:rPr>
+        <w:t xml:space="preserve"> also</w:t>
+      </w:r>
+      <w:r>
+        <w:rPr>
+          <w:lang w:val="en-US" w:eastAsia="fr-CA"/>
+        </w:rPr>
+        <w:t xml:space="preserve"> try to</w:t>
+      </w:r>
+      <w:r>
+        <w:rPr>
+          <w:lang w:val="en-US" w:eastAsia="fr-CA"/>
+        </w:rPr>
+        <w:t xml:space="preserve"> generate rhymes longer than couplets (3+ sentences)</w:t>
+      </w:r>
+      <w:r>
+        <w:rPr>
+          <w:lang w:val="en-US" w:eastAsia="fr-CA"/>
+        </w:rPr>
+        <w:t>, and introduce different types of rhyme schemes,</w:t>
+      </w:r>
+      <w:r>
+        <w:rPr>
+          <w:lang w:val="en-US" w:eastAsia="fr-CA"/>
+        </w:rPr>
+        <w:t xml:space="preserve"> to see how far our model can go.</w:t>
       </w:r>
     </w:p>
     <w:p>
       <w:pPr>
         <w:jc w:val="left"/>
         <w:rPr>
-          <w:lang w:val="en-US" w:eastAsia="fr-CA"/>
-        </w:rPr>
-      </w:pPr>
-      <w:r>
-        <w:rPr>
-          <w:lang w:val="en-US" w:eastAsia="fr-CA"/>
-        </w:rPr>
-        <w:t>From the above combination, we would have a couplet that was generated with a</w:t>
-      </w:r>
-      <w:r>
-        <w:rPr>
-          <w:lang w:val="en-US" w:eastAsia="fr-CA"/>
-        </w:rPr>
-        <w:t>n</w:t>
+          <w:spacing w:val="5"/>
+          <w:lang w:val="en-US" w:eastAsia="fr-CA"/>
+        </w:rPr>
+      </w:pPr>
+      <w:r>
+        <w:rPr>
+          <w:lang w:val="en-US" w:eastAsia="fr-CA"/>
+        </w:rPr>
+        <w:t>For our dataset, w</w:t>
+      </w:r>
+      <w:r>
+        <w:rPr>
+          <w:lang w:val="en-US" w:eastAsia="fr-CA"/>
+        </w:rPr>
+        <w:t xml:space="preserve">e will be using </w:t>
+      </w:r>
+      <w:r>
+        <w:rPr>
+          <w:lang w:val="en-US" w:eastAsia="fr-CA"/>
+        </w:rPr>
+        <w:t>free, public domain classic novels</w:t>
+      </w:r>
+      <w:r>
+        <w:rPr>
+          <w:lang w:val="en-US" w:eastAsia="fr-CA"/>
+        </w:rPr>
+        <w:t xml:space="preserve"> written in the English language</w:t>
+      </w:r>
+      <w:r>
+        <w:rPr>
+          <w:lang w:val="en-US" w:eastAsia="fr-CA"/>
+        </w:rPr>
+        <w:t xml:space="preserve"> from</w:t>
       </w:r>
       <w:r>
         <w:rPr>
@@ -357,325 +941,9 @@
         <w:rPr>
           <w:lang w:val="en-US" w:eastAsia="fr-CA"/>
         </w:rPr>
-        <w:t>explicit</w:t>
-      </w:r>
-      <w:r>
-        <w:rPr>
-          <w:lang w:val="en-US" w:eastAsia="fr-CA"/>
-        </w:rPr>
-        <w:t xml:space="preserve"> structure that we gave to the model.</w:t>
-      </w:r>
-    </w:p>
-    <w:p>
-      <w:pPr>
-        <w:pStyle w:val="Titre1"/>
-        <w:rPr>
-          <w:lang w:val="en-US" w:eastAsia="fr-CA"/>
-        </w:rPr>
-      </w:pPr>
-      <w:r>
-        <w:rPr>
-          <w:lang w:val="en-US" w:eastAsia="fr-CA"/>
-        </w:rPr>
-        <w:t>Method</w:t>
-      </w:r>
-    </w:p>
-    <w:p>
-      <w:pPr>
-        <w:jc w:val="left"/>
-        <w:rPr>
-          <w:lang w:val="en-US" w:eastAsia="fr-CA"/>
-        </w:rPr>
-      </w:pPr>
-      <w:r>
-        <w:rPr>
-          <w:lang w:val="en-US" w:eastAsia="fr-CA"/>
-        </w:rPr>
-        <w:t xml:space="preserve">We </w:t>
-      </w:r>
-      <w:r>
-        <w:rPr>
-          <w:lang w:val="en-US" w:eastAsia="fr-CA"/>
-        </w:rPr>
-        <w:t>basically</w:t>
-      </w:r>
-      <w:r>
-        <w:rPr>
-          <w:lang w:val="en-US" w:eastAsia="fr-CA"/>
-        </w:rPr>
-        <w:t xml:space="preserve"> have to train two model:</w:t>
-      </w:r>
-    </w:p>
-    <w:p>
-      <w:pPr>
-        <w:pStyle w:val="Paragraphedeliste"/>
-        <w:numPr>
-          <w:ilvl w:val="0"/>
-          <w:numId w:val="10"/>
-        </w:numPr>
-        <w:jc w:val="left"/>
-        <w:rPr>
-          <w:lang w:val="en-US" w:eastAsia="fr-CA"/>
-        </w:rPr>
-      </w:pPr>
-      <w:r>
-        <w:rPr>
-          <w:b/>
-          <w:bCs/>
-          <w:lang w:val="en-US" w:eastAsia="fr-CA"/>
-        </w:rPr>
-        <w:t>Unsupervised learning</w:t>
-      </w:r>
-      <w:r>
-        <w:rPr>
-          <w:b/>
-          <w:bCs/>
-          <w:lang w:val="en-US" w:eastAsia="fr-CA"/>
-        </w:rPr>
-        <w:t xml:space="preserve"> </w:t>
-      </w:r>
-      <w:r>
-        <w:rPr>
-          <w:b/>
-          <w:bCs/>
-          <w:lang w:val="en-US" w:eastAsia="fr-CA"/>
-        </w:rPr>
-        <w:t>–</w:t>
-      </w:r>
-      <w:r>
-        <w:rPr>
-          <w:b/>
-          <w:bCs/>
-          <w:lang w:val="en-US" w:eastAsia="fr-CA"/>
-        </w:rPr>
-        <w:t xml:space="preserve"> </w:t>
-      </w:r>
-      <w:r>
-        <w:rPr>
-          <w:b/>
-          <w:bCs/>
-          <w:lang w:val="en-US" w:eastAsia="fr-CA"/>
-        </w:rPr>
-        <w:t>C</w:t>
-      </w:r>
-      <w:r>
-        <w:rPr>
-          <w:b/>
-          <w:bCs/>
-          <w:lang w:val="en-US" w:eastAsia="fr-CA"/>
-        </w:rPr>
-        <w:t>lustering of words by their phoneme</w:t>
-      </w:r>
-      <w:r>
-        <w:rPr>
-          <w:b/>
-          <w:bCs/>
-          <w:lang w:val="en-US" w:eastAsia="fr-CA"/>
-        </w:rPr>
-        <w:t>:</w:t>
-      </w:r>
-      <w:r>
-        <w:rPr>
-          <w:lang w:val="en-US" w:eastAsia="fr-CA"/>
-        </w:rPr>
-        <w:t xml:space="preserve"> </w:t>
-      </w:r>
-      <w:r>
-        <w:rPr>
-          <w:lang w:val="en-US" w:eastAsia="fr-CA"/>
-        </w:rPr>
-        <w:t xml:space="preserve">The generated words could be selected either from the corresponding </w:t>
-      </w:r>
-      <w:r>
-        <w:rPr>
-          <w:i/>
-          <w:iCs/>
-          <w:lang w:val="en-US" w:eastAsia="fr-CA"/>
-        </w:rPr>
-        <w:t>k-mean cluster</w:t>
-      </w:r>
-      <w:r>
-        <w:rPr>
-          <w:lang w:val="en-US" w:eastAsia="fr-CA"/>
-        </w:rPr>
-        <w:t xml:space="preserve"> or from the </w:t>
-      </w:r>
-      <w:r>
-        <w:rPr>
-          <w:i/>
-          <w:iCs/>
-          <w:lang w:val="en-US" w:eastAsia="fr-CA"/>
-        </w:rPr>
-        <w:t>k-nearest neighbor</w:t>
-      </w:r>
-      <w:r>
-        <w:rPr>
-          <w:lang w:val="en-US" w:eastAsia="fr-CA"/>
-        </w:rPr>
-        <w:t xml:space="preserve"> of the seeded word.</w:t>
-      </w:r>
-      <w:r>
-        <w:rPr>
-          <w:lang w:val="en-US" w:eastAsia="fr-CA"/>
-        </w:rPr>
-        <w:t xml:space="preserve"> We would need to add some stochasticity in the model to randomize words that are selected (choose randomly from a cluster for instance).</w:t>
-      </w:r>
-      <w:r>
-        <w:rPr>
-          <w:lang w:val="en-US" w:eastAsia="fr-CA"/>
-        </w:rPr>
-        <w:t xml:space="preserve"> A possible improvement would be to</w:t>
-      </w:r>
-      <w:r>
-        <w:rPr>
-          <w:lang w:val="en-US" w:eastAsia="fr-CA"/>
-        </w:rPr>
-        <w:t xml:space="preserve"> filter</w:t>
-      </w:r>
-      <w:r>
-        <w:rPr>
-          <w:lang w:val="en-US" w:eastAsia="fr-CA"/>
-        </w:rPr>
-        <w:t xml:space="preserve"> the possible </w:t>
-      </w:r>
-      <w:r>
-        <w:rPr>
-          <w:lang w:val="en-US" w:eastAsia="fr-CA"/>
-        </w:rPr>
-        <w:t>rhyming word to be coherent in context.</w:t>
-      </w:r>
-    </w:p>
-    <w:p>
-      <w:pPr>
-        <w:pStyle w:val="Paragraphedeliste"/>
-        <w:numPr>
-          <w:ilvl w:val="0"/>
-          <w:numId w:val="10"/>
-        </w:numPr>
-        <w:jc w:val="left"/>
-        <w:rPr>
-          <w:lang w:val="en-US" w:eastAsia="fr-CA"/>
-        </w:rPr>
-      </w:pPr>
-      <w:r>
-        <w:rPr>
-          <w:b/>
-          <w:bCs/>
-          <w:lang w:val="en-US" w:eastAsia="fr-CA"/>
-        </w:rPr>
-        <w:t>Supervised learning –</w:t>
-      </w:r>
-      <w:r>
-        <w:rPr>
-          <w:b/>
-          <w:bCs/>
-          <w:lang w:val="en-US" w:eastAsia="fr-CA"/>
-        </w:rPr>
-        <w:t xml:space="preserve"> </w:t>
-      </w:r>
-      <w:r>
-        <w:rPr>
-          <w:b/>
-          <w:bCs/>
-          <w:lang w:val="en-US" w:eastAsia="fr-CA"/>
-        </w:rPr>
-        <w:t>Generating sequence of words backward:</w:t>
-      </w:r>
-      <w:r>
-        <w:rPr>
-          <w:lang w:val="en-US" w:eastAsia="fr-CA"/>
-        </w:rPr>
-        <w:t xml:space="preserve"> We generated sentence would be done by </w:t>
-      </w:r>
-      <w:r>
-        <w:rPr>
-          <w:i/>
-          <w:iCs/>
-          <w:lang w:val="en-US" w:eastAsia="fr-CA"/>
-        </w:rPr>
-        <w:t>LSTM</w:t>
-      </w:r>
-      <w:r>
-        <w:rPr>
-          <w:lang w:val="en-US" w:eastAsia="fr-CA"/>
-        </w:rPr>
-        <w:t xml:space="preserve">, </w:t>
-      </w:r>
-      <w:r>
-        <w:rPr>
-          <w:i/>
-          <w:iCs/>
-          <w:lang w:val="en-US" w:eastAsia="fr-CA"/>
-        </w:rPr>
-        <w:t>RNN</w:t>
-      </w:r>
-      <w:r>
-        <w:rPr>
-          <w:lang w:val="en-US" w:eastAsia="fr-CA"/>
-        </w:rPr>
-        <w:t xml:space="preserve"> and </w:t>
-      </w:r>
-      <w:r>
-        <w:rPr>
-          <w:i/>
-          <w:iCs/>
-          <w:lang w:val="en-US" w:eastAsia="fr-CA"/>
-        </w:rPr>
-        <w:t>Transformers</w:t>
-      </w:r>
-      <w:r>
-        <w:rPr>
-          <w:lang w:val="en-US" w:eastAsia="fr-CA"/>
-        </w:rPr>
-        <w:t>. The main concept to keep in mind is that we are going to learn to create sentence in a backward fashion</w:t>
-      </w:r>
-      <w:r>
-        <w:rPr>
-          <w:lang w:val="en-US" w:eastAsia="fr-CA"/>
-        </w:rPr>
-        <w:t xml:space="preserve"> and over two </w:t>
-      </w:r>
-      <w:r>
-        <w:rPr>
-          <w:lang w:val="en-US" w:eastAsia="fr-CA"/>
-        </w:rPr>
-        <w:t>sentences</w:t>
-      </w:r>
-      <w:r>
-        <w:rPr>
-          <w:lang w:val="en-US" w:eastAsia="fr-CA"/>
-        </w:rPr>
-        <w:t>.</w:t>
-      </w:r>
-    </w:p>
-    <w:p>
-      <w:pPr>
-        <w:pStyle w:val="Titre1"/>
-        <w:rPr>
-          <w:lang w:val="en-US" w:eastAsia="fr-CA"/>
-        </w:rPr>
-      </w:pPr>
-      <w:r>
-        <w:rPr>
-          <w:lang w:val="en-US" w:eastAsia="fr-CA"/>
-        </w:rPr>
-        <w:t>Datasets</w:t>
-      </w:r>
-    </w:p>
-    <w:p>
-      <w:pPr>
-        <w:jc w:val="left"/>
-        <w:rPr>
-          <w:lang w:val="en-US" w:eastAsia="fr-CA"/>
-        </w:rPr>
-      </w:pPr>
-      <w:r>
-        <w:rPr>
-          <w:lang w:val="en-US" w:eastAsia="fr-CA"/>
-        </w:rPr>
-        <w:t xml:space="preserve">We will be using books from the </w:t>
-      </w:r>
-      <w:hyperlink r:id="rId8" w:history="1">
+        <w:t xml:space="preserve">the </w:t>
+      </w:r>
+      <w:hyperlink r:id="rId8">
         <w:r>
           <w:rPr>
             <w:rStyle w:val="Hyperlien"/>
@@ -688,58 +956,78 @@
         <w:rPr>
           <w:lang w:val="en-US" w:eastAsia="fr-CA"/>
         </w:rPr>
-        <w:t xml:space="preserve"> website. All books are free of copyrights. We decided to go with creating our own datasets so that the type of text used during training is what we would </w:t>
-      </w:r>
-      <w:r>
-        <w:rPr>
-          <w:lang w:val="en-US" w:eastAsia="fr-CA"/>
-        </w:rPr>
-        <w:t>anticipate</w:t>
-      </w:r>
-      <w:r>
-        <w:rPr>
-          <w:lang w:val="en-US" w:eastAsia="fr-CA"/>
-        </w:rPr>
-        <w:t xml:space="preserve"> for our couplets. </w:t>
-      </w:r>
-      <w:r>
-        <w:rPr>
-          <w:highlight w:val="yellow"/>
-          <w:lang w:val="en-US" w:eastAsia="fr-CA"/>
-        </w:rPr>
-        <w:t>We are aiming to create datasets of around XXXX words from XXXX different books.</w:t>
+        <w:t xml:space="preserve"> website</w:t>
+      </w:r>
+      <w:r>
+        <w:rPr>
+          <w:lang w:val="en-US" w:eastAsia="fr-CA"/>
+        </w:rPr>
+        <w:t>, most likely from a distinct category (e.g. “popular American novels from the 19</w:t>
+      </w:r>
+      <w:r>
+        <w:rPr>
+          <w:vertAlign w:val="superscript"/>
+          <w:lang w:val="en-US" w:eastAsia="fr-CA"/>
+        </w:rPr>
+        <w:t>th</w:t>
+      </w:r>
+      <w:r>
+        <w:rPr>
+          <w:lang w:val="en-US" w:eastAsia="fr-CA"/>
+        </w:rPr>
+        <w:t xml:space="preserve"> century").</w:t>
+      </w:r>
+      <w:r>
+        <w:rPr>
+          <w:lang w:val="en-US" w:eastAsia="fr-CA"/>
+        </w:rPr>
+        <w:t xml:space="preserve"> </w:t>
+      </w:r>
+      <w:r>
+        <w:rPr>
+          <w:lang w:val="en-US" w:eastAsia="fr-CA"/>
+        </w:rPr>
+        <w:t xml:space="preserve">We may also resort to using existing datasets (e.g. </w:t>
+      </w:r>
+      <w:proofErr w:type="spellStart"/>
+      <w:r>
+        <w:rPr>
+          <w:lang w:val="en-US" w:eastAsia="fr-CA"/>
+        </w:rPr>
+        <w:t>Gigaword</w:t>
+      </w:r>
+      <w:proofErr w:type="spellEnd"/>
+      <w:r>
+        <w:rPr>
+          <w:lang w:val="en-US" w:eastAsia="fr-CA"/>
+        </w:rPr>
+        <w:t>) if generating our own datasets causes us any problems.</w:t>
+      </w:r>
+      <w:r>
+        <w:rPr>
+          <w:lang w:val="en-US" w:eastAsia="fr-CA"/>
+        </w:rPr>
+        <w:t xml:space="preserve"> </w:t>
+      </w:r>
+      <w:r>
+        <w:rPr>
+          <w:lang w:val="en-US" w:eastAsia="fr-CA"/>
+        </w:rPr>
+        <w:t>We plan to introduce pronunciation data by using pre-made tools such as the CMU Pronouncing Dictionary and corresponding functionality available as part of NLTK.</w:t>
       </w:r>
     </w:p>
     <w:p>
       <w:pPr>
-        <w:rPr>
-          <w:smallCaps/>
-          <w:spacing w:val="5"/>
-          <w:sz w:val="32"/>
-          <w:szCs w:val="32"/>
-          <w:lang w:val="en-US" w:eastAsia="fr-CA"/>
-        </w:rPr>
-      </w:pPr>
-      <w:r>
-        <w:rPr>
-          <w:lang w:val="en-US" w:eastAsia="fr-CA"/>
-        </w:rPr>
-        <w:br w:type="page"/>
-      </w:r>
-    </w:p>
-    <w:p>
-      <w:pPr>
-        <w:pStyle w:val="Titre1"/>
-        <w:rPr>
-          <w:lang w:val="en-US" w:eastAsia="fr-CA"/>
-        </w:rPr>
-      </w:pPr>
-      <w:r>
-        <w:rPr>
-          <w:lang w:val="en-US" w:eastAsia="fr-CA"/>
-        </w:rPr>
-        <w:lastRenderedPageBreak/>
-        <w:t>Related Work</w:t>
+        <w:jc w:val="left"/>
+        <w:rPr>
+          <w:lang w:val="en-US" w:eastAsia="fr-CA"/>
+        </w:rPr>
+      </w:pPr>
+      <w:r>
+        <w:rPr>
+          <w:lang w:val="en-US" w:eastAsia="fr-CA"/>
+        </w:rPr>
+        <w:t>Related works, existing literature:</w:t>
       </w:r>
     </w:p>
     <w:p>
@@ -751,17 +1039,20 @@
         </w:numPr>
         <w:jc w:val="left"/>
         <w:rPr>
-          <w:lang w:val="en-US" w:eastAsia="fr-CA"/>
-        </w:rPr>
-      </w:pPr>
-      <w:r>
-        <w:rPr>
+          <w:rFonts w:cstheme="minorHAnsi"/>
+          <w:lang w:val="en-US" w:eastAsia="fr-CA"/>
+        </w:rPr>
+      </w:pPr>
+      <w:r>
+        <w:rPr>
+          <w:rFonts w:cstheme="minorHAnsi"/>
           <w:lang w:val="en-US" w:eastAsia="fr-CA"/>
         </w:rPr>
         <w:t>Phoneme unsupervised algorithm:</w:t>
       </w:r>
       <w:r>
         <w:rPr>
+          <w:rFonts w:cstheme="minorHAnsi"/>
           <w:lang w:val="en-US" w:eastAsia="fr-CA"/>
         </w:rPr>
         <w:t xml:space="preserve"> </w:t>
@@ -770,6 +1061,7 @@
         <w:r>
           <w:rPr>
             <w:rStyle w:val="Hyperlien"/>
+            <w:rFonts w:cstheme="minorHAnsi"/>
             <w:lang w:val="en-US" w:eastAsia="fr-CA"/>
           </w:rPr>
           <w:t>https://www.researchgate.net/publication/312194885_Phonemes_based_Speech_Word_Segmentation_using_K-Means</w:t>
@@ -785,17 +1077,20 @@
         </w:numPr>
         <w:jc w:val="left"/>
         <w:rPr>
-          <w:lang w:val="en-US" w:eastAsia="fr-CA"/>
-        </w:rPr>
-      </w:pPr>
-      <w:r>
-        <w:rPr>
+          <w:rFonts w:cstheme="minorHAnsi"/>
+          <w:lang w:val="en-US" w:eastAsia="fr-CA"/>
+        </w:rPr>
+      </w:pPr>
+      <w:r>
+        <w:rPr>
+          <w:rFonts w:cstheme="minorHAnsi"/>
           <w:lang w:val="en-US" w:eastAsia="fr-CA"/>
         </w:rPr>
         <w:t>Word2vec for phoneme:</w:t>
       </w:r>
       <w:r>
         <w:rPr>
+          <w:rFonts w:cstheme="minorHAnsi"/>
           <w:lang w:val="en-US" w:eastAsia="fr-CA"/>
         </w:rPr>
         <w:t xml:space="preserve"> </w:t>
@@ -804,7 +1099,7 @@
         <w:r>
           <w:rPr>
             <w:rStyle w:val="Hyperlien"/>
-            <w:rFonts w:ascii="Helvetica Neue" w:hAnsi="Helvetica Neue"/>
+            <w:rFonts w:cstheme="minorHAnsi"/>
             <w:bdr w:val="none" w:sz="0" w:space="0" w:color="auto" w:frame="1"/>
             <w:lang w:val="en-US"/>
           </w:rPr>
@@ -813,7 +1108,7 @@
       </w:hyperlink>
       <w:r>
         <w:rPr>
-          <w:rFonts w:ascii="Helvetica Neue" w:hAnsi="Helvetica Neue"/>
+          <w:rFonts w:cstheme="minorHAnsi"/>
           <w:color w:val="DCDDDE"/>
           <w:lang w:val="en-US"/>
         </w:rPr>
@@ -829,17 +1124,20 @@
         </w:numPr>
         <w:jc w:val="left"/>
         <w:rPr>
-          <w:lang w:val="en-US" w:eastAsia="fr-CA"/>
-        </w:rPr>
-      </w:pPr>
-      <w:r>
-        <w:rPr>
+          <w:rFonts w:cstheme="minorHAnsi"/>
+          <w:lang w:val="en-US" w:eastAsia="fr-CA"/>
+        </w:rPr>
+      </w:pPr>
+      <w:r>
+        <w:rPr>
+          <w:rFonts w:cstheme="minorHAnsi"/>
           <w:lang w:val="en-US" w:eastAsia="fr-CA"/>
         </w:rPr>
         <w:t>Generating rhyming poetry using LSTM:</w:t>
       </w:r>
       <w:r>
         <w:rPr>
+          <w:rFonts w:cstheme="minorHAnsi"/>
           <w:lang w:val="en-US" w:eastAsia="fr-CA"/>
         </w:rPr>
         <w:t xml:space="preserve"> </w:t>
@@ -848,6 +1146,7 @@
         <w:r>
           <w:rPr>
             <w:rStyle w:val="Hyperlien"/>
+            <w:rFonts w:cstheme="minorHAnsi"/>
             <w:lang w:val="en-US" w:eastAsia="fr-CA"/>
           </w:rPr>
           <w:t>https://dspace.library.uvic.ca/bitstream/handle/1828/10801/Peterson_Cole_MSc_2019.pdf?sequence=3&amp;isAllowed=y</w:t>
@@ -855,6 +1154,7 @@
       </w:hyperlink>
       <w:r>
         <w:rPr>
+          <w:rFonts w:cstheme="minorHAnsi"/>
           <w:lang w:val="en-US" w:eastAsia="fr-CA"/>
         </w:rPr>
         <w:t xml:space="preserve"> </w:t>
@@ -869,17 +1169,20 @@
         </w:numPr>
         <w:jc w:val="left"/>
         <w:rPr>
-          <w:lang w:val="en-US" w:eastAsia="fr-CA"/>
-        </w:rPr>
-      </w:pPr>
-      <w:r>
-        <w:rPr>
+          <w:rFonts w:cstheme="minorHAnsi"/>
+          <w:lang w:val="en-US" w:eastAsia="fr-CA"/>
+        </w:rPr>
+      </w:pPr>
+      <w:r>
+        <w:rPr>
+          <w:rFonts w:cstheme="minorHAnsi"/>
           <w:lang w:val="en-US" w:eastAsia="fr-CA"/>
         </w:rPr>
         <w:t>Automatic Poetry classification:</w:t>
       </w:r>
       <w:r>
         <w:rPr>
+          <w:rFonts w:cstheme="minorHAnsi"/>
           <w:lang w:val="en-US" w:eastAsia="fr-CA"/>
         </w:rPr>
         <w:t xml:space="preserve"> </w:t>
@@ -888,6 +1191,7 @@
         <w:r>
           <w:rPr>
             <w:rStyle w:val="Hyperlien"/>
+            <w:rFonts w:cstheme="minorHAnsi"/>
             <w:lang w:val="en-US" w:eastAsia="fr-CA"/>
           </w:rPr>
           <w:t>https://ruor.uottawa.ca/bitstream/10393/37309/1/Kesarwani_Vaibhav_2018_thesis.pdf</w:t>
@@ -895,6 +1199,7 @@
       </w:hyperlink>
       <w:r>
         <w:rPr>
+          <w:rFonts w:cstheme="minorHAnsi"/>
           <w:lang w:val="en-US" w:eastAsia="fr-CA"/>
         </w:rPr>
         <w:t xml:space="preserve"> </w:t>
@@ -909,17 +1214,20 @@
         </w:numPr>
         <w:jc w:val="left"/>
         <w:rPr>
-          <w:lang w:val="en-US" w:eastAsia="fr-CA"/>
-        </w:rPr>
-      </w:pPr>
-      <w:r>
-        <w:rPr>
+          <w:rFonts w:cstheme="minorHAnsi"/>
+          <w:lang w:val="en-US" w:eastAsia="fr-CA"/>
+        </w:rPr>
+      </w:pPr>
+      <w:r>
+        <w:rPr>
+          <w:rFonts w:cstheme="minorHAnsi"/>
           <w:lang w:val="en-US" w:eastAsia="fr-CA"/>
         </w:rPr>
         <w:t>Generating rhyming sentences:</w:t>
       </w:r>
       <w:r>
         <w:rPr>
+          <w:rFonts w:cstheme="minorHAnsi"/>
           <w:lang w:val="en-US" w:eastAsia="fr-CA"/>
         </w:rPr>
         <w:t xml:space="preserve"> </w:t>
@@ -928,6 +1236,7 @@
         <w:r>
           <w:rPr>
             <w:rStyle w:val="Hyperlien"/>
+            <w:rFonts w:cstheme="minorHAnsi"/>
             <w:lang w:val="en-US" w:eastAsia="fr-CA"/>
           </w:rPr>
           <w:t>https://nlp.stanford.edu/courses/cs224n/2013/reports/shotan.pdf</w:t>
@@ -935,6 +1244,7 @@
       </w:hyperlink>
       <w:r>
         <w:rPr>
+          <w:rFonts w:cstheme="minorHAnsi"/>
           <w:lang w:val="en-US" w:eastAsia="fr-CA"/>
         </w:rPr>
         <w:t xml:space="preserve"> </w:t>
@@ -949,17 +1259,20 @@
         </w:numPr>
         <w:jc w:val="left"/>
         <w:rPr>
-          <w:lang w:val="en-US" w:eastAsia="fr-CA"/>
-        </w:rPr>
-      </w:pPr>
-      <w:r>
-        <w:rPr>
+          <w:rFonts w:cstheme="minorHAnsi"/>
+          <w:lang w:val="en-US" w:eastAsia="fr-CA"/>
+        </w:rPr>
+      </w:pPr>
+      <w:r>
+        <w:rPr>
+          <w:rFonts w:cstheme="minorHAnsi"/>
           <w:lang w:val="en-US" w:eastAsia="fr-CA"/>
         </w:rPr>
         <w:t>Guided learning:</w:t>
       </w:r>
       <w:r>
         <w:rPr>
+          <w:rFonts w:cstheme="minorHAnsi"/>
           <w:lang w:val="en-US" w:eastAsia="fr-CA"/>
         </w:rPr>
         <w:t xml:space="preserve"> </w:t>
@@ -968,6 +1281,7 @@
         <w:r>
           <w:rPr>
             <w:rStyle w:val="Hyperlien"/>
+            <w:rFonts w:cstheme="minorHAnsi"/>
             <w:lang w:val="en-US" w:eastAsia="fr-CA"/>
           </w:rPr>
           <w:t>https://arxiv.org/pdf/2006.03626.pdf</w:t>
@@ -975,6 +1289,7 @@
       </w:hyperlink>
       <w:r>
         <w:rPr>
+          <w:rFonts w:cstheme="minorHAnsi"/>
           <w:lang w:val="en-US" w:eastAsia="fr-CA"/>
         </w:rPr>
         <w:t xml:space="preserve"> </w:t>
@@ -989,215 +1304,40 @@
         </w:numPr>
         <w:jc w:val="left"/>
         <w:rPr>
-          <w:lang w:val="en-US" w:eastAsia="fr-CA"/>
-        </w:rPr>
-      </w:pPr>
-      <w:r>
-        <w:rPr>
+          <w:rFonts w:cstheme="minorHAnsi"/>
+          <w:lang w:val="en-US" w:eastAsia="fr-CA"/>
+        </w:rPr>
+      </w:pPr>
+      <w:r>
+        <w:rPr>
+          <w:rFonts w:cstheme="minorHAnsi"/>
           <w:lang w:val="en-US" w:eastAsia="fr-CA"/>
         </w:rPr>
         <w:t>Reinforcement learning for sequence:</w:t>
       </w:r>
       <w:r>
         <w:rPr>
+          <w:rFonts w:cstheme="minorHAnsi"/>
           <w:lang w:val="en-US" w:eastAsia="fr-CA"/>
         </w:rPr>
         <w:t xml:space="preserve"> </w:t>
       </w:r>
-      <w:hyperlink r:id="rId15" w:history="1">
+      <w:hyperlink r:id="rId15">
         <w:r>
           <w:rPr>
             <w:rStyle w:val="Hyperlien"/>
+            <w:rFonts w:cstheme="minorHAnsi"/>
             <w:lang w:val="en-US" w:eastAsia="fr-CA"/>
           </w:rPr>
           <w:t>https://arxiv.org/pdf/1510.09202.pdf</w:t>
         </w:r>
       </w:hyperlink>
-      <w:r>
-        <w:rPr>
-          <w:lang w:val="en-US" w:eastAsia="fr-CA"/>
-        </w:rPr>
-        <w:t xml:space="preserve"> </w:t>
-      </w:r>
-    </w:p>
-    <w:p>
-      <w:pPr>
-        <w:pStyle w:val="Titre1"/>
-        <w:rPr>
-          <w:lang w:val="en-US" w:eastAsia="fr-CA"/>
-        </w:rPr>
-      </w:pPr>
-      <w:r>
-        <w:rPr>
-          <w:lang w:val="en-US" w:eastAsia="fr-CA"/>
-        </w:rPr>
-        <w:t>Possible Proposal Adjustment</w:t>
-      </w:r>
-    </w:p>
-    <w:p>
-      <w:pPr>
-        <w:pStyle w:val="Paragraphedeliste"/>
-        <w:numPr>
-          <w:ilvl w:val="0"/>
-          <w:numId w:val="9"/>
-        </w:numPr>
-        <w:jc w:val="left"/>
-        <w:rPr>
-          <w:lang w:val="en-US" w:eastAsia="fr-CA"/>
-        </w:rPr>
-      </w:pPr>
-      <w:r>
-        <w:rPr>
-          <w:lang w:val="en-US" w:eastAsia="fr-CA"/>
-        </w:rPr>
-        <w:t xml:space="preserve">We know that a greater model would be to use </w:t>
-      </w:r>
-      <w:r>
-        <w:rPr>
-          <w:u w:val="single"/>
-          <w:lang w:val="en-US" w:eastAsia="fr-CA"/>
-        </w:rPr>
-        <w:t>reinforcement learning and add rhyming score</w:t>
-      </w:r>
-      <w:r>
-        <w:rPr>
-          <w:lang w:val="en-US" w:eastAsia="fr-CA"/>
-        </w:rPr>
-        <w:t xml:space="preserve"> in the reward</w:t>
-      </w:r>
-      <w:r>
-        <w:rPr>
-          <w:lang w:val="en-US" w:eastAsia="fr-CA"/>
-        </w:rPr>
-        <w:t xml:space="preserve"> function of the model. However, we have limited </w:t>
-      </w:r>
-      <w:r>
-        <w:rPr>
-          <w:lang w:val="en-US" w:eastAsia="fr-CA"/>
-        </w:rPr>
-        <w:t>knowledge of the concept and prefer to focus on the concept that we saw in class.</w:t>
-      </w:r>
-    </w:p>
-    <w:p>
-      <w:pPr>
-        <w:pStyle w:val="Paragraphedeliste"/>
-        <w:numPr>
-          <w:ilvl w:val="0"/>
-          <w:numId w:val="9"/>
-        </w:numPr>
-        <w:jc w:val="left"/>
-        <w:rPr>
-          <w:lang w:val="en-US" w:eastAsia="fr-CA"/>
-        </w:rPr>
-      </w:pPr>
-      <w:r>
-        <w:rPr>
-          <w:lang w:val="en-US" w:eastAsia="fr-CA"/>
-        </w:rPr>
-        <w:t>We discussed the possibility of having</w:t>
-      </w:r>
-      <w:r>
-        <w:rPr>
-          <w:lang w:val="en-US" w:eastAsia="fr-CA"/>
-        </w:rPr>
-        <w:t xml:space="preserve"> the </w:t>
-      </w:r>
-      <w:r>
-        <w:rPr>
-          <w:u w:val="single"/>
-          <w:lang w:val="en-US" w:eastAsia="fr-CA"/>
-        </w:rPr>
-        <w:t>two rhyming words being related in sense</w:t>
-      </w:r>
-      <w:r>
-        <w:rPr>
-          <w:lang w:val="en-US" w:eastAsia="fr-CA"/>
-        </w:rPr>
-        <w:t>. However, we feel that it would bring complexity to the model while still not reflecting fully what a couplet might be.</w:t>
-      </w:r>
-    </w:p>
-    <w:p>
-      <w:pPr>
-        <w:pStyle w:val="Paragraphedeliste"/>
-        <w:numPr>
-          <w:ilvl w:val="0"/>
-          <w:numId w:val="9"/>
-        </w:numPr>
-        <w:jc w:val="left"/>
-        <w:rPr>
-          <w:lang w:val="en-US" w:eastAsia="fr-CA"/>
-        </w:rPr>
-      </w:pPr>
-      <w:r>
-        <w:rPr>
-          <w:lang w:val="en-US" w:eastAsia="fr-CA"/>
-        </w:rPr>
-        <w:t xml:space="preserve">Change the </w:t>
-      </w:r>
-      <w:r>
-        <w:rPr>
-          <w:u w:val="single"/>
-          <w:lang w:val="en-US" w:eastAsia="fr-CA"/>
-        </w:rPr>
-        <w:t>dataset</w:t>
-      </w:r>
-      <w:r>
-        <w:rPr>
-          <w:lang w:val="en-US" w:eastAsia="fr-CA"/>
-        </w:rPr>
-        <w:t xml:space="preserve"> to </w:t>
-      </w:r>
-      <w:proofErr w:type="spellStart"/>
-      <w:r>
-        <w:rPr>
-          <w:lang w:val="en-US" w:eastAsia="fr-CA"/>
-        </w:rPr>
-        <w:t>Gigaword</w:t>
-      </w:r>
-      <w:proofErr w:type="spellEnd"/>
-      <w:r>
-        <w:rPr>
-          <w:lang w:val="en-US" w:eastAsia="fr-CA"/>
-        </w:rPr>
-        <w:t>. However, we felt that news article won’t create good poem. If we see that generating our own datasets is too time consuming, we would use those texts.</w:t>
-      </w:r>
-    </w:p>
-    <w:p>
-      <w:pPr>
-        <w:pStyle w:val="Paragraphedeliste"/>
-        <w:numPr>
-          <w:ilvl w:val="0"/>
-          <w:numId w:val="9"/>
-        </w:numPr>
-        <w:jc w:val="left"/>
-        <w:rPr>
-          <w:lang w:val="en-US" w:eastAsia="fr-CA"/>
-        </w:rPr>
-      </w:pPr>
-      <w:r>
-        <w:rPr>
-          <w:lang w:val="en-US" w:eastAsia="fr-CA"/>
-        </w:rPr>
-        <w:t xml:space="preserve">Create </w:t>
-      </w:r>
-      <w:r>
-        <w:rPr>
-          <w:u w:val="single"/>
-          <w:lang w:val="en-US" w:eastAsia="fr-CA"/>
-        </w:rPr>
-        <w:t>longer poem</w:t>
-      </w:r>
-      <w:r>
-        <w:rPr>
-          <w:lang w:val="en-US" w:eastAsia="fr-CA"/>
-        </w:rPr>
-        <w:t xml:space="preserve"> if we see great results when generating couplets.</w:t>
-      </w:r>
     </w:p>
     <w:sectPr>
       <w:headerReference w:type="default" r:id="rId16"/>
+      <w:footerReference w:type="default" r:id="rId17"/>
       <w:pgSz w:w="12240" w:h="15840"/>
-      <w:pgMar w:top="1440" w:right="1080" w:bottom="1440" w:left="1080" w:header="708" w:footer="708" w:gutter="0"/>
+      <w:pgMar w:top="720" w:right="720" w:bottom="720" w:left="720" w:header="708" w:footer="708" w:gutter="0"/>
       <w:cols w:space="708"/>
       <w:docGrid w:linePitch="360"/>
     </w:sectPr>
@@ -1228,6 +1368,65 @@
     </w:p>
   </w:endnote>
 </w:endnotes>
+</file>
+
+<file path=word/footer1.xml><?xml version="1.0" encoding="utf-8"?>
+<w:ftr xmlns:wpc="http://schemas.microsoft.com/office/word/2010/wordprocessingCanvas" xmlns:cx="http://schemas.microsoft.com/office/drawing/2014/chartex" xmlns:cx1="http://schemas.microsoft.com/office/drawing/2015/9/8/chartex" xmlns:cx2="http://schemas.microsoft.com/office/drawing/2015/10/21/chartex" xmlns:cx3="http://schemas.microsoft.com/office/drawing/2016/5/9/chartex" xmlns:cx4="http://schemas.microsoft.com/office/drawing/2016/5/10/chartex" xmlns:cx5="http://schemas.microsoft.com/office/drawing/2016/5/11/chartex" xmlns:cx6="http://schemas.microsoft.com/office/drawing/2016/5/12/chartex" xmlns:cx7="http://schemas.microsoft.com/office/drawing/2016/5/13/chartex" xmlns:cx8="http://schemas.microsoft.com/office/drawing/2016/5/14/chartex" xmlns:mc="http://schemas.openxmlformats.org/markup-compatibility/2006" xmlns:aink="http://schemas.microsoft.com/office/drawing/2016/ink" xmlns:am3d="http://schemas.microsoft.com/office/drawing/2017/model3d" xmlns:o="urn:schemas-microsoft-com:office:office" xmlns:r="http://schemas.openxmlformats.org/officeDocument/2006/relationships" xmlns:m="http://schemas.openxmlformats.org/officeDocument/2006/math" xmlns:v="urn:schemas-microsoft-com:vml" xmlns:wp14="http://schemas.microsoft.com/office/word/2010/wordprocessingDrawing" xmlns:wp="http://schemas.openxmlformats.org/drawingml/2006/wordprocessingDrawing" xmlns:w10="urn:schemas-microsoft-com:office:word" xmlns:w="http://schemas.openxmlformats.org/wordprocessingml/2006/main" xmlns:w14="http://schemas.microsoft.com/office/word/2010/wordml" xmlns:w15="http://schemas.microsoft.com/office/word/2012/wordml" xmlns:w16cex="http://schemas.microsoft.com/office/word/2018/wordml/cex" xmlns:w16cid="http://schemas.microsoft.com/office/word/2016/wordml/cid" xmlns:w16="http://schemas.microsoft.com/office/word/2018/wordml" xmlns:w16se="http://schemas.microsoft.com/office/word/2015/wordml/symex" xmlns:wpg="http://schemas.microsoft.com/office/word/2010/wordprocessingGroup" xmlns:wpi="http://schemas.microsoft.com/office/word/2010/wordprocessingInk" xmlns:wne="http://schemas.microsoft.com/office/word/2006/wordml" xmlns:wps="http://schemas.microsoft.com/office/word/2010/wordprocessingShape" mc:Ignorable="w14 w15 w16se w16cid w16 w16cex wp14">
+  <w:tbl>
+    <w:tblPr>
+      <w:tblW w:w="0" w:type="auto"/>
+      <w:tblLayout w:type="fixed"/>
+      <w:tblLook w:val="06A0" w:firstRow="1" w:lastRow="0" w:firstColumn="1" w:lastColumn="0" w:noHBand="1" w:noVBand="1"/>
+    </w:tblPr>
+    <w:tblGrid>
+      <w:gridCol w:w="3360"/>
+      <w:gridCol w:w="3360"/>
+      <w:gridCol w:w="3360"/>
+    </w:tblGrid>
+    <w:tr>
+      <w:tc>
+        <w:tcPr>
+          <w:tcW w:w="3360" w:type="dxa"/>
+        </w:tcPr>
+        <w:p>
+          <w:pPr>
+            <w:pStyle w:val="En-tte"/>
+            <w:ind w:left="-115"/>
+            <w:jc w:val="left"/>
+          </w:pPr>
+        </w:p>
+      </w:tc>
+      <w:tc>
+        <w:tcPr>
+          <w:tcW w:w="3360" w:type="dxa"/>
+        </w:tcPr>
+        <w:p>
+          <w:pPr>
+            <w:pStyle w:val="En-tte"/>
+            <w:jc w:val="center"/>
+          </w:pPr>
+        </w:p>
+      </w:tc>
+      <w:tc>
+        <w:tcPr>
+          <w:tcW w:w="3360" w:type="dxa"/>
+        </w:tcPr>
+        <w:p>
+          <w:pPr>
+            <w:pStyle w:val="En-tte"/>
+            <w:ind w:right="-115"/>
+            <w:jc w:val="right"/>
+          </w:pPr>
+        </w:p>
+      </w:tc>
+    </w:tr>
+  </w:tbl>
+  <w:p>
+    <w:pPr>
+      <w:pStyle w:val="Pieddepage"/>
+    </w:pPr>
+  </w:p>
+</w:ftr>
 </file>
 
 <file path=word/footnotes.xml><?xml version="1.0" encoding="utf-8"?>
@@ -1800,9 +1999,9 @@
   </w:abstractNum>
   <w:abstractNum w:abstractNumId="5" w15:restartNumberingAfterBreak="0">
     <w:nsid w:val="516A0DFD"/>
-    <w:multiLevelType w:val="multilevel"/>
+    <w:multiLevelType w:val="hybridMultilevel"/>
     <w:tmpl w:val="C85E536C"/>
-    <w:lvl w:ilvl="0">
+    <w:lvl w:ilvl="0" w:tplc="E5F6AF08">
       <w:start w:val="1"/>
       <w:numFmt w:val="decimal"/>
       <w:lvlText w:val="%1."/>
@@ -1814,7 +2013,7 @@
         <w:ind w:left="720" w:hanging="360"/>
       </w:pPr>
     </w:lvl>
-    <w:lvl w:ilvl="1" w:tentative="1">
+    <w:lvl w:ilvl="1" w:tplc="324E28A6" w:tentative="1">
       <w:start w:val="1"/>
       <w:numFmt w:val="decimal"/>
       <w:lvlText w:val="%2."/>
@@ -1826,7 +2025,7 @@
         <w:ind w:left="1440" w:hanging="360"/>
       </w:pPr>
     </w:lvl>
-    <w:lvl w:ilvl="2" w:tentative="1">
+    <w:lvl w:ilvl="2" w:tplc="BD24C596" w:tentative="1">
       <w:start w:val="1"/>
       <w:numFmt w:val="decimal"/>
       <w:lvlText w:val="%3."/>
@@ -1838,7 +2037,7 @@
         <w:ind w:left="2160" w:hanging="360"/>
       </w:pPr>
     </w:lvl>
-    <w:lvl w:ilvl="3" w:tentative="1">
+    <w:lvl w:ilvl="3" w:tplc="ABEE5C56" w:tentative="1">
       <w:start w:val="1"/>
       <w:numFmt w:val="decimal"/>
       <w:lvlText w:val="%4."/>
@@ -1850,7 +2049,7 @@
         <w:ind w:left="2880" w:hanging="360"/>
       </w:pPr>
     </w:lvl>
-    <w:lvl w:ilvl="4" w:tentative="1">
+    <w:lvl w:ilvl="4" w:tplc="ABFAFFA6" w:tentative="1">
       <w:start w:val="1"/>
       <w:numFmt w:val="decimal"/>
       <w:lvlText w:val="%5."/>
@@ -1862,7 +2061,7 @@
         <w:ind w:left="3600" w:hanging="360"/>
       </w:pPr>
     </w:lvl>
-    <w:lvl w:ilvl="5" w:tentative="1">
+    <w:lvl w:ilvl="5" w:tplc="382A185E" w:tentative="1">
       <w:start w:val="1"/>
       <w:numFmt w:val="decimal"/>
       <w:lvlText w:val="%6."/>
@@ -1874,7 +2073,7 @@
         <w:ind w:left="4320" w:hanging="360"/>
       </w:pPr>
     </w:lvl>
-    <w:lvl w:ilvl="6" w:tentative="1">
+    <w:lvl w:ilvl="6" w:tplc="4AF611DA" w:tentative="1">
       <w:start w:val="1"/>
       <w:numFmt w:val="decimal"/>
       <w:lvlText w:val="%7."/>
@@ -1886,7 +2085,7 @@
         <w:ind w:left="5040" w:hanging="360"/>
       </w:pPr>
     </w:lvl>
-    <w:lvl w:ilvl="7" w:tentative="1">
+    <w:lvl w:ilvl="7" w:tplc="172E7F2C" w:tentative="1">
       <w:start w:val="1"/>
       <w:numFmt w:val="decimal"/>
       <w:lvlText w:val="%8."/>
@@ -1898,7 +2097,7 @@
         <w:ind w:left="5760" w:hanging="360"/>
       </w:pPr>
     </w:lvl>
-    <w:lvl w:ilvl="8" w:tentative="1">
+    <w:lvl w:ilvl="8" w:tplc="300A4896" w:tentative="1">
       <w:start w:val="1"/>
       <w:numFmt w:val="decimal"/>
       <w:lvlText w:val="%9."/>
@@ -4170,7 +4369,7 @@
 </file>
 
 <file path=customXml/itemProps1.xml><?xml version="1.0" encoding="utf-8"?>
-<ds:datastoreItem xmlns:ds="http://schemas.openxmlformats.org/officeDocument/2006/customXml" ds:itemID="{C5140883-FCAC-884F-BC56-75C4209C23E9}">
+<ds:datastoreItem xmlns:ds="http://schemas.openxmlformats.org/officeDocument/2006/customXml" ds:itemID="{2B17D315-5478-43CE-BF27-C96070B19F4B}">
   <ds:schemaRefs>
     <ds:schemaRef ds:uri="http://schemas.openxmlformats.org/officeDocument/2006/bibliography"/>
   </ds:schemaRefs>

</xml_diff>